<commit_message>
This is a changed docx.
New line added to the docx.
</commit_message>
<xml_diff>
--- a/PROG6001.docx
+++ b/PROG6001.docx
@@ -41,15 +41,13 @@
     </w:p>
     <w:p>
       <w:r>
-        <w:t>&gt;&gt;</w:t>
-      </w:r>
-      <w:proofErr w:type="gramStart"/>
-      <w:r>
-        <w:t>&gt;  your</w:t>
-      </w:r>
-      <w:proofErr w:type="gramEnd"/>
-      <w:r>
-        <w:t xml:space="preserve"> stuff after this line &gt;&gt;&gt;</w:t>
+        <w:t xml:space="preserve">&gt;&gt;&gt;  </w:t>
+      </w:r>
+      <w:r>
+        <w:t>Version control for assignment 1 part 2, Qiang Wang 23902684</w:t>
+      </w:r>
+      <w:r>
+        <w:t>&gt;&gt;&gt;</w:t>
       </w:r>
     </w:p>
     <w:p>

</xml_diff>